<commit_message>
Docs individuales D04 de Miguel OK!
</commit_message>
<xml_diff>
--- a/reports/Individual/D03/Student #3/Analysis report - Migybaman.docx
+++ b/reports/Individual/D03/Student #3/Analysis report - Migybaman.docx
@@ -103,7 +103,7 @@
             <wp:extent cx="1112520" cy="1112520"/>
             <wp:effectExtent b="0" l="0" r="0" t="0"/>
             <wp:wrapTopAndBottom distB="0" distT="0"/>
-            <wp:docPr descr="http://recursoshumanos.us.es/images/marca-dos-tintas_300.gif" id="3" name="image1.gif"/>
+            <wp:docPr descr="http://recursoshumanos.us.es/images/marca-dos-tintas_300.gif" id="4" name="image1.gif"/>
             <a:graphic>
               <a:graphicData uri="http://schemas.openxmlformats.org/drawingml/2006/picture">
                 <pic:pic>
@@ -1870,6 +1870,11 @@
         </w:rPr>
         <w:t xml:space="preserve">[MANDATORY] Operations by assistants on sessions:</w:t>
       </w:r>
+      <w:r>
+        <w:rPr>
+          <w:rtl w:val="0"/>
+        </w:rPr>
+      </w:r>
     </w:p>
     <w:p>
       <w:pPr>
@@ -2062,7 +2067,7 @@
           <w:numId w:val="1"/>
         </w:numPr>
         <w:spacing w:after="240" w:before="240" w:line="240" w:lineRule="auto"/>
-        <w:ind w:left="360"/>
+        <w:ind w:left="360" w:hanging="360"/>
         <w:jc w:val="both"/>
         <w:rPr>
           <w:rFonts w:ascii="Calibri" w:cs="Calibri" w:eastAsia="Calibri" w:hAnsi="Calibri"/>
@@ -2075,6 +2080,11 @@
           <w:rtl w:val="0"/>
         </w:rPr>
         <w:t xml:space="preserve">Operations by assistants on assistant dashboards:</w:t>
+      </w:r>
+      <w:r>
+        <w:rPr>
+          <w:rtl w:val="0"/>
+        </w:rPr>
       </w:r>
     </w:p>
     <w:p>
@@ -2119,7 +2129,7 @@
           <w:szCs w:val="24"/>
           <w:rtl w:val="0"/>
         </w:rPr>
-        <w:t xml:space="preserve">: No realizada</w:t>
+        <w:t xml:space="preserve">: Una tarea útil para aprender de manera profunda como funcionan las querys en jpa.</w:t>
       </w:r>
     </w:p>
     <w:p>
@@ -2149,7 +2159,7 @@
           <w:szCs w:val="24"/>
           <w:rtl w:val="0"/>
         </w:rPr>
-        <w:t xml:space="preserve">: No realizada</w:t>
+        <w:t xml:space="preserve">: No se ha tomado ninguna decisión relevante.</w:t>
       </w:r>
     </w:p>
     <w:p>
@@ -2783,6 +2793,155 @@
       <w:sz w:val="52"/>
       <w:szCs w:val="52"/>
     </w:rPr>
+  </w:style>
+  <w:style w:type="paragraph" w:styleId="Normal" w:default="1">
+    <w:name w:val="normal"/>
+  </w:style>
+  <w:style w:type="table" w:styleId="TableNormal" w:default="1">
+    <w:name w:val="Table Normal"/>
+  </w:style>
+  <w:style w:type="paragraph" w:styleId="Heading1">
+    <w:name w:val="heading 1"/>
+    <w:basedOn w:val="Normal"/>
+    <w:next w:val="Normal"/>
+    <w:pPr>
+      <w:keepNext w:val="1"/>
+      <w:keepLines w:val="1"/>
+      <w:pageBreakBefore w:val="0"/>
+      <w:spacing w:after="120" w:before="400" w:lineRule="auto"/>
+    </w:pPr>
+    <w:rPr>
+      <w:sz w:val="40"/>
+      <w:szCs w:val="40"/>
+    </w:rPr>
+  </w:style>
+  <w:style w:type="paragraph" w:styleId="Heading2">
+    <w:name w:val="heading 2"/>
+    <w:basedOn w:val="Normal"/>
+    <w:next w:val="Normal"/>
+    <w:pPr>
+      <w:keepNext w:val="1"/>
+      <w:keepLines w:val="1"/>
+      <w:pageBreakBefore w:val="0"/>
+      <w:spacing w:after="120" w:before="360" w:lineRule="auto"/>
+    </w:pPr>
+    <w:rPr>
+      <w:b w:val="0"/>
+      <w:sz w:val="32"/>
+      <w:szCs w:val="32"/>
+    </w:rPr>
+  </w:style>
+  <w:style w:type="paragraph" w:styleId="Heading3">
+    <w:name w:val="heading 3"/>
+    <w:basedOn w:val="Normal"/>
+    <w:next w:val="Normal"/>
+    <w:pPr>
+      <w:keepNext w:val="1"/>
+      <w:keepLines w:val="1"/>
+      <w:pageBreakBefore w:val="0"/>
+      <w:spacing w:after="80" w:before="320" w:lineRule="auto"/>
+    </w:pPr>
+    <w:rPr>
+      <w:b w:val="0"/>
+      <w:color w:val="434343"/>
+      <w:sz w:val="28"/>
+      <w:szCs w:val="28"/>
+    </w:rPr>
+  </w:style>
+  <w:style w:type="paragraph" w:styleId="Heading4">
+    <w:name w:val="heading 4"/>
+    <w:basedOn w:val="Normal"/>
+    <w:next w:val="Normal"/>
+    <w:pPr>
+      <w:keepNext w:val="1"/>
+      <w:keepLines w:val="1"/>
+      <w:pageBreakBefore w:val="0"/>
+      <w:spacing w:after="80" w:before="280" w:lineRule="auto"/>
+    </w:pPr>
+    <w:rPr>
+      <w:color w:val="666666"/>
+      <w:sz w:val="24"/>
+      <w:szCs w:val="24"/>
+    </w:rPr>
+  </w:style>
+  <w:style w:type="paragraph" w:styleId="Heading5">
+    <w:name w:val="heading 5"/>
+    <w:basedOn w:val="Normal"/>
+    <w:next w:val="Normal"/>
+    <w:pPr>
+      <w:keepNext w:val="1"/>
+      <w:keepLines w:val="1"/>
+      <w:pageBreakBefore w:val="0"/>
+      <w:spacing w:after="80" w:before="240" w:lineRule="auto"/>
+    </w:pPr>
+    <w:rPr>
+      <w:color w:val="666666"/>
+      <w:sz w:val="22"/>
+      <w:szCs w:val="22"/>
+    </w:rPr>
+  </w:style>
+  <w:style w:type="paragraph" w:styleId="Heading6">
+    <w:name w:val="heading 6"/>
+    <w:basedOn w:val="Normal"/>
+    <w:next w:val="Normal"/>
+    <w:pPr>
+      <w:keepNext w:val="1"/>
+      <w:keepLines w:val="1"/>
+      <w:pageBreakBefore w:val="0"/>
+      <w:spacing w:after="80" w:before="240" w:lineRule="auto"/>
+    </w:pPr>
+    <w:rPr>
+      <w:i w:val="1"/>
+      <w:color w:val="666666"/>
+      <w:sz w:val="22"/>
+      <w:szCs w:val="22"/>
+    </w:rPr>
+  </w:style>
+  <w:style w:type="paragraph" w:styleId="Title">
+    <w:name w:val="Title"/>
+    <w:basedOn w:val="Normal"/>
+    <w:next w:val="Normal"/>
+    <w:pPr>
+      <w:keepNext w:val="1"/>
+      <w:keepLines w:val="1"/>
+      <w:pageBreakBefore w:val="0"/>
+      <w:spacing w:after="60" w:before="0" w:lineRule="auto"/>
+    </w:pPr>
+    <w:rPr>
+      <w:sz w:val="52"/>
+      <w:szCs w:val="52"/>
+    </w:rPr>
+  </w:style>
+  <w:style w:type="paragraph" w:styleId="Subtitle">
+    <w:name w:val="Subtitle"/>
+    <w:basedOn w:val="Normal"/>
+    <w:next w:val="Normal"/>
+    <w:pPr>
+      <w:keepNext w:val="1"/>
+      <w:keepLines w:val="1"/>
+      <w:pageBreakBefore w:val="0"/>
+      <w:spacing w:after="320" w:before="0" w:lineRule="auto"/>
+    </w:pPr>
+    <w:rPr>
+      <w:rFonts w:ascii="Arial" w:cs="Arial" w:eastAsia="Arial" w:hAnsi="Arial"/>
+      <w:i w:val="0"/>
+      <w:color w:val="666666"/>
+      <w:sz w:val="30"/>
+      <w:szCs w:val="30"/>
+    </w:rPr>
+  </w:style>
+  <w:style w:type="table" w:styleId="Table1">
+    <w:basedOn w:val="TableNormal"/>
+    <w:tblPr>
+      <w:tblStyleRowBandSize w:val="1"/>
+      <w:tblStyleColBandSize w:val="1"/>
+      <w:tblCellMar>
+        <w:top w:w="100.0" w:type="dxa"/>
+        <w:left w:w="100.0" w:type="dxa"/>
+        <w:bottom w:w="100.0" w:type="dxa"/>
+        <w:right w:w="100.0" w:type="dxa"/>
+      </w:tblCellMar>
+    </w:tblPr>
   </w:style>
   <w:style w:type="paragraph" w:styleId="Subtitle">
     <w:name w:val="Subtitle"/>
@@ -3201,8 +3360,8 @@
 </file>
 
 <file path=customXML/item1.xml><?xml version="1.0" encoding="utf-8"?>
-<go:gDocsCustomXmlDataStorage xmlns:go="http://customooxmlschemas.google.com/" xmlns:r="http://schemas.openxmlformats.org/officeDocument/2006/relationships" uri="GoogleDocsCustomDataVersion1">
-  <go:docsCustomData xmlns:go="http://customooxmlschemas.google.com/" roundtripDataSignature="AMtx7mitmMOGD+Av7kATkZGuUxWYPtiKag==">AMUW2mW/NY7bggbXqW3hVPv0MVLk85vLph2mUS170gGTASc3kK7UW9ojdr3W4ClwJ97XKR03mGUqeQKwGcow7PsMr3a3PKOGfHLLEnN+X2EB8TjwOexuK1T4wJBd6m/803m/sPdybBO0tlt6ZyFoxCk72DI094MAPiWi+MilyTrTHaZlzAy12OuupiHK6mJv+z4+Q/qVV+JkoMAyNlT4lATyVfvbVMtgaL3lII+6FbpyWQIM19px/5M=</go:docsCustomData>
+<go:gDocsCustomXmlDataStorage xmlns:go="http://customooxmlschemas.google.com/" xmlns:r="http://schemas.openxmlformats.org/officeDocument/2006/relationships" uri="GoogleDocsCustomDataVersion2">
+  <go:docsCustomData xmlns:go="http://customooxmlschemas.google.com/" roundtripDataSignature="AMtx7mhLdhm3UTzCIfMvEe/aPJcIXKdkTQ==">CgMxLjAyCGguZ2pkZ3hzMgloLjMwajB6bGwyDmgueDkwdnphcnZzdTVsMg5oLjJyaGF4ZHE4OXhjbTIJaC4xZm9iOXRlMgloLjJldDkycDAyCWguM2R5NnZrbTIJaC4xdDNoNXNmOAByITFGSkptTzl4cE5vc2x2d2N3d1h4TDB1LWNtSDFQZXRPTg==</go:docsCustomData>
 </go:gDocsCustomXmlDataStorage>
 </file>
 

</xml_diff>

<commit_message>
fix analysis report student 3
</commit_message>
<xml_diff>
--- a/reports/Individual/D03/Student #3/Analysis report - Migybaman.docx
+++ b/reports/Individual/D03/Student #3/Analysis report - Migybaman.docx
@@ -1368,16 +1368,14 @@
         </w:rPr>
         <w:t xml:space="preserve">, sino que este sería derivado del Tutorial. Con esto quiero decir que solo se pueden crear, modificar o eliminar sesiones de </w:t>
       </w:r>
-      <w:proofErr w:type="gramStart"/>
-      <w:r>
-        <w:rPr>
-          <w:rFonts w:ascii="Calibri" w:eastAsia="Calibri" w:hAnsi="Calibri" w:cs="Calibri"/>
-          <w:sz w:val="24"/>
-          <w:szCs w:val="24"/>
-        </w:rPr>
-        <w:t>un tutoría</w:t>
-      </w:r>
-      <w:proofErr w:type="gramEnd"/>
+      <w:r>
+        <w:rPr>
+          <w:rFonts w:ascii="Calibri" w:eastAsia="Calibri" w:hAnsi="Calibri" w:cs="Calibri"/>
+          <w:sz w:val="24"/>
+          <w:szCs w:val="24"/>
+        </w:rPr>
+        <w:t>una tutoría</w:t>
+      </w:r>
       <w:r>
         <w:rPr>
           <w:rFonts w:ascii="Calibri" w:eastAsia="Calibri" w:hAnsi="Calibri" w:cs="Calibri"/>
@@ -1404,16 +1402,14 @@
         </w:rPr>
         <w:t xml:space="preserve"> en false no se podían ni crear ni modificar más las sesiones de esa tutoría. Para listar las sesiones lo hice de dos </w:t>
       </w:r>
-      <w:proofErr w:type="gramStart"/>
-      <w:r>
-        <w:rPr>
-          <w:rFonts w:ascii="Calibri" w:eastAsia="Calibri" w:hAnsi="Calibri" w:cs="Calibri"/>
-          <w:sz w:val="24"/>
-          <w:szCs w:val="24"/>
-        </w:rPr>
-        <w:t>manera diferentes</w:t>
-      </w:r>
-      <w:proofErr w:type="gramEnd"/>
+      <w:r>
+        <w:rPr>
+          <w:rFonts w:ascii="Calibri" w:eastAsia="Calibri" w:hAnsi="Calibri" w:cs="Calibri"/>
+          <w:sz w:val="24"/>
+          <w:szCs w:val="24"/>
+        </w:rPr>
+        <w:t>maneras diferentes</w:t>
+      </w:r>
       <w:r>
         <w:rPr>
           <w:rFonts w:ascii="Calibri" w:eastAsia="Calibri" w:hAnsi="Calibri" w:cs="Calibri"/>
@@ -1422,16 +1418,14 @@
         </w:rPr>
         <w:t xml:space="preserve">, la primera es la siguiente: desde la barra de navegación en el campo de asistente se puede acceder a todas las sesiones creadas por el usuario. la segunda manera se accede desde el “show” de una tutoría, el botón muestra solo las sesiones de la tutoría que se está mostrando y desde la vista de listado se pueden crear sesiones para la tutoría. </w:t>
       </w:r>
-      <w:proofErr w:type="gramStart"/>
-      <w:r>
-        <w:rPr>
-          <w:rFonts w:ascii="Calibri" w:eastAsia="Calibri" w:hAnsi="Calibri" w:cs="Calibri"/>
-          <w:sz w:val="24"/>
-          <w:szCs w:val="24"/>
-        </w:rPr>
-        <w:t>Además</w:t>
-      </w:r>
-      <w:proofErr w:type="gramEnd"/>
+      <w:r>
+        <w:rPr>
+          <w:rFonts w:ascii="Calibri" w:eastAsia="Calibri" w:hAnsi="Calibri" w:cs="Calibri"/>
+          <w:sz w:val="24"/>
+          <w:szCs w:val="24"/>
+        </w:rPr>
+        <w:t>Además,</w:t>
+      </w:r>
       <w:r>
         <w:rPr>
           <w:rFonts w:ascii="Calibri" w:eastAsia="Calibri" w:hAnsi="Calibri" w:cs="Calibri"/>
@@ -1555,27 +1549,7 @@
             <w:sz w:val="24"/>
             <w:szCs w:val="24"/>
           </w:rPr>
-          <w:t>https://ev.us.es/webapps/discussionboard/do/message?action=list_messages&amp;course_id=_63009</w:t>
-        </w:r>
-        <w:r>
-          <w:rPr>
-            <w:rStyle w:val="Hipervnculo"/>
-            <w:rFonts w:ascii="Calibri" w:eastAsia="Calibri" w:hAnsi="Calibri" w:cs="Calibri"/>
-            <w:bCs/>
-            <w:sz w:val="24"/>
-            <w:szCs w:val="24"/>
-          </w:rPr>
-          <w:t>_</w:t>
-        </w:r>
-        <w:r>
-          <w:rPr>
-            <w:rStyle w:val="Hipervnculo"/>
-            <w:rFonts w:ascii="Calibri" w:eastAsia="Calibri" w:hAnsi="Calibri" w:cs="Calibri"/>
-            <w:bCs/>
-            <w:sz w:val="24"/>
-            <w:szCs w:val="24"/>
-          </w:rPr>
-          <w:t>1&amp;nav=discussion_board&amp;conf_id=_303964_1&amp;forum_id=_206215_1&amp;message_id=_364561_1</w:t>
+          <w:t>https://ev.us.es/webapps/discussionboard/do/message?action=list_messages&amp;course_id=_63009_1&amp;nav=discussion_board&amp;conf_id=_303964_1&amp;forum_id=_206215_1&amp;message_id=_364561_1</w:t>
         </w:r>
       </w:hyperlink>
       <w:r>
@@ -1592,6 +1566,350 @@
       <w:pPr>
         <w:rPr>
           <w:rFonts w:ascii="Calibri" w:eastAsia="Calibri" w:hAnsi="Calibri" w:cs="Calibri"/>
+          <w:bCs/>
+          <w:sz w:val="24"/>
+          <w:szCs w:val="24"/>
+        </w:rPr>
+      </w:pPr>
+    </w:p>
+    <w:p>
+      <w:pPr>
+        <w:rPr>
+          <w:rFonts w:ascii="Calibri" w:hAnsi="Calibri" w:cs="Calibri"/>
+          <w:sz w:val="24"/>
+          <w:szCs w:val="24"/>
+        </w:rPr>
+      </w:pPr>
+      <w:r>
+        <w:t>2</w:t>
+      </w:r>
+      <w:r>
+        <w:t>)</w:t>
+      </w:r>
+      <w:r>
+        <w:tab/>
+      </w:r>
+      <w:proofErr w:type="spellStart"/>
+      <w:r>
+        <w:rPr>
+          <w:rFonts w:ascii="Calibri" w:hAnsi="Calibri" w:cs="Calibri"/>
+          <w:sz w:val="24"/>
+          <w:szCs w:val="24"/>
+        </w:rPr>
+        <w:t>Operations</w:t>
+      </w:r>
+      <w:proofErr w:type="spellEnd"/>
+      <w:r>
+        <w:rPr>
+          <w:rFonts w:ascii="Calibri" w:hAnsi="Calibri" w:cs="Calibri"/>
+          <w:sz w:val="24"/>
+          <w:szCs w:val="24"/>
+        </w:rPr>
+        <w:t xml:space="preserve"> </w:t>
+      </w:r>
+      <w:proofErr w:type="spellStart"/>
+      <w:r>
+        <w:rPr>
+          <w:rFonts w:ascii="Calibri" w:hAnsi="Calibri" w:cs="Calibri"/>
+          <w:sz w:val="24"/>
+          <w:szCs w:val="24"/>
+        </w:rPr>
+        <w:t>by</w:t>
+      </w:r>
+      <w:proofErr w:type="spellEnd"/>
+      <w:r>
+        <w:rPr>
+          <w:rFonts w:ascii="Calibri" w:hAnsi="Calibri" w:cs="Calibri"/>
+          <w:sz w:val="24"/>
+          <w:szCs w:val="24"/>
+        </w:rPr>
+        <w:t xml:space="preserve"> </w:t>
+      </w:r>
+      <w:proofErr w:type="spellStart"/>
+      <w:r>
+        <w:rPr>
+          <w:rFonts w:ascii="Calibri" w:hAnsi="Calibri" w:cs="Calibri"/>
+          <w:sz w:val="24"/>
+          <w:szCs w:val="24"/>
+        </w:rPr>
+        <w:t>assistants</w:t>
+      </w:r>
+      <w:proofErr w:type="spellEnd"/>
+      <w:r>
+        <w:rPr>
+          <w:rFonts w:ascii="Calibri" w:hAnsi="Calibri" w:cs="Calibri"/>
+          <w:sz w:val="24"/>
+          <w:szCs w:val="24"/>
+        </w:rPr>
+        <w:t xml:space="preserve"> </w:t>
+      </w:r>
+      <w:proofErr w:type="spellStart"/>
+      <w:r>
+        <w:rPr>
+          <w:rFonts w:ascii="Calibri" w:hAnsi="Calibri" w:cs="Calibri"/>
+          <w:sz w:val="24"/>
+          <w:szCs w:val="24"/>
+        </w:rPr>
+        <w:t>on</w:t>
+      </w:r>
+      <w:proofErr w:type="spellEnd"/>
+      <w:r>
+        <w:rPr>
+          <w:rFonts w:ascii="Calibri" w:hAnsi="Calibri" w:cs="Calibri"/>
+          <w:sz w:val="24"/>
+          <w:szCs w:val="24"/>
+        </w:rPr>
+        <w:t xml:space="preserve"> </w:t>
+      </w:r>
+      <w:proofErr w:type="spellStart"/>
+      <w:r>
+        <w:rPr>
+          <w:rFonts w:ascii="Calibri" w:hAnsi="Calibri" w:cs="Calibri"/>
+          <w:sz w:val="24"/>
+          <w:szCs w:val="24"/>
+        </w:rPr>
+        <w:t>assistant</w:t>
+      </w:r>
+      <w:proofErr w:type="spellEnd"/>
+      <w:r>
+        <w:rPr>
+          <w:rFonts w:ascii="Calibri" w:hAnsi="Calibri" w:cs="Calibri"/>
+          <w:sz w:val="24"/>
+          <w:szCs w:val="24"/>
+        </w:rPr>
+        <w:t xml:space="preserve"> </w:t>
+      </w:r>
+      <w:proofErr w:type="spellStart"/>
+      <w:r>
+        <w:rPr>
+          <w:rFonts w:ascii="Calibri" w:hAnsi="Calibri" w:cs="Calibri"/>
+          <w:sz w:val="24"/>
+          <w:szCs w:val="24"/>
+        </w:rPr>
+        <w:t>dashboards</w:t>
+      </w:r>
+      <w:proofErr w:type="spellEnd"/>
+      <w:r>
+        <w:rPr>
+          <w:rFonts w:ascii="Calibri" w:hAnsi="Calibri" w:cs="Calibri"/>
+          <w:sz w:val="24"/>
+          <w:szCs w:val="24"/>
+        </w:rPr>
+        <w:t>:</w:t>
+      </w:r>
+    </w:p>
+    <w:p>
+      <w:pPr>
+        <w:rPr>
+          <w:rFonts w:ascii="Calibri" w:hAnsi="Calibri" w:cs="Calibri"/>
+          <w:sz w:val="24"/>
+          <w:szCs w:val="24"/>
+        </w:rPr>
+      </w:pPr>
+      <w:r>
+        <w:rPr>
+          <w:rFonts w:ascii="Calibri" w:hAnsi="Calibri" w:cs="Calibri"/>
+          <w:sz w:val="24"/>
+          <w:szCs w:val="24"/>
+        </w:rPr>
+        <w:tab/>
+        <w:t xml:space="preserve">Show </w:t>
+      </w:r>
+      <w:proofErr w:type="spellStart"/>
+      <w:r>
+        <w:rPr>
+          <w:rFonts w:ascii="Calibri" w:hAnsi="Calibri" w:cs="Calibri"/>
+          <w:sz w:val="24"/>
+          <w:szCs w:val="24"/>
+        </w:rPr>
+        <w:t>their</w:t>
+      </w:r>
+      <w:proofErr w:type="spellEnd"/>
+      <w:r>
+        <w:rPr>
+          <w:rFonts w:ascii="Calibri" w:hAnsi="Calibri" w:cs="Calibri"/>
+          <w:sz w:val="24"/>
+          <w:szCs w:val="24"/>
+        </w:rPr>
+        <w:t xml:space="preserve"> </w:t>
+      </w:r>
+      <w:proofErr w:type="spellStart"/>
+      <w:r>
+        <w:rPr>
+          <w:rFonts w:ascii="Calibri" w:hAnsi="Calibri" w:cs="Calibri"/>
+          <w:sz w:val="24"/>
+          <w:szCs w:val="24"/>
+        </w:rPr>
+        <w:t>assistant</w:t>
+      </w:r>
+      <w:proofErr w:type="spellEnd"/>
+      <w:r>
+        <w:rPr>
+          <w:rFonts w:ascii="Calibri" w:hAnsi="Calibri" w:cs="Calibri"/>
+          <w:sz w:val="24"/>
+          <w:szCs w:val="24"/>
+        </w:rPr>
+        <w:t xml:space="preserve"> </w:t>
+      </w:r>
+      <w:proofErr w:type="spellStart"/>
+      <w:r>
+        <w:rPr>
+          <w:rFonts w:ascii="Calibri" w:hAnsi="Calibri" w:cs="Calibri"/>
+          <w:sz w:val="24"/>
+          <w:szCs w:val="24"/>
+        </w:rPr>
+        <w:t>dashboards</w:t>
+      </w:r>
+      <w:proofErr w:type="spellEnd"/>
+      <w:r>
+        <w:rPr>
+          <w:rFonts w:ascii="Calibri" w:hAnsi="Calibri" w:cs="Calibri"/>
+          <w:sz w:val="24"/>
+          <w:szCs w:val="24"/>
+        </w:rPr>
+        <w:t>.</w:t>
+      </w:r>
+    </w:p>
+    <w:p>
+      <w:pPr>
+        <w:rPr>
+          <w:rFonts w:ascii="Calibri" w:hAnsi="Calibri" w:cs="Calibri"/>
+          <w:sz w:val="24"/>
+          <w:szCs w:val="24"/>
+        </w:rPr>
+      </w:pPr>
+    </w:p>
+    <w:p>
+      <w:pPr>
+        <w:rPr>
+          <w:rFonts w:ascii="Calibri" w:eastAsia="Calibri" w:hAnsi="Calibri" w:cs="Calibri"/>
+          <w:bCs/>
+          <w:sz w:val="28"/>
+          <w:szCs w:val="28"/>
+        </w:rPr>
+      </w:pPr>
+      <w:r>
+        <w:rPr>
+          <w:rFonts w:ascii="Calibri" w:hAnsi="Calibri" w:cs="Calibri"/>
+          <w:sz w:val="24"/>
+          <w:szCs w:val="24"/>
+        </w:rPr>
+        <w:tab/>
+        <w:t>-</w:t>
+      </w:r>
+      <w:r>
+        <w:rPr>
+          <w:rFonts w:ascii="Calibri" w:hAnsi="Calibri" w:cs="Calibri"/>
+          <w:b/>
+          <w:bCs/>
+          <w:sz w:val="24"/>
+          <w:szCs w:val="24"/>
+        </w:rPr>
+        <w:t>Decisiones durante la tarea</w:t>
+      </w:r>
+      <w:r>
+        <w:rPr>
+          <w:rFonts w:ascii="Calibri" w:hAnsi="Calibri" w:cs="Calibri"/>
+          <w:sz w:val="24"/>
+          <w:szCs w:val="24"/>
+        </w:rPr>
+        <w:t xml:space="preserve">: Como para saber si una tutoría es de tipo </w:t>
+      </w:r>
+      <w:proofErr w:type="spellStart"/>
+      <w:r>
+        <w:rPr>
+          <w:rFonts w:ascii="Calibri" w:hAnsi="Calibri" w:cs="Calibri"/>
+          <w:sz w:val="24"/>
+          <w:szCs w:val="24"/>
+        </w:rPr>
+        <w:t>Hands-on</w:t>
+      </w:r>
+      <w:proofErr w:type="spellEnd"/>
+      <w:r>
+        <w:rPr>
+          <w:rFonts w:ascii="Calibri" w:hAnsi="Calibri" w:cs="Calibri"/>
+          <w:sz w:val="24"/>
+          <w:szCs w:val="24"/>
+        </w:rPr>
+        <w:t xml:space="preserve"> o </w:t>
+      </w:r>
+      <w:proofErr w:type="spellStart"/>
+      <w:r>
+        <w:rPr>
+          <w:rFonts w:ascii="Calibri" w:hAnsi="Calibri" w:cs="Calibri"/>
+          <w:sz w:val="24"/>
+          <w:szCs w:val="24"/>
+        </w:rPr>
+        <w:t>theory</w:t>
+      </w:r>
+      <w:proofErr w:type="spellEnd"/>
+      <w:r>
+        <w:rPr>
+          <w:rFonts w:ascii="Calibri" w:hAnsi="Calibri" w:cs="Calibri"/>
+          <w:sz w:val="24"/>
+          <w:szCs w:val="24"/>
+        </w:rPr>
+        <w:t xml:space="preserve"> se necesita sesiones con sus respectivos tipos, cuando una </w:t>
+      </w:r>
+      <w:proofErr w:type="spellStart"/>
+      <w:r>
+        <w:rPr>
+          <w:rFonts w:ascii="Calibri" w:hAnsi="Calibri" w:cs="Calibri"/>
+          <w:sz w:val="24"/>
+          <w:szCs w:val="24"/>
+        </w:rPr>
+        <w:t>tutoria</w:t>
+      </w:r>
+      <w:proofErr w:type="spellEnd"/>
+      <w:r>
+        <w:rPr>
+          <w:rFonts w:ascii="Calibri" w:hAnsi="Calibri" w:cs="Calibri"/>
+          <w:sz w:val="24"/>
+          <w:szCs w:val="24"/>
+        </w:rPr>
+        <w:t xml:space="preserve"> no tiene sesiones se asume que es de </w:t>
+      </w:r>
+      <w:proofErr w:type="spellStart"/>
+      <w:r>
+        <w:rPr>
+          <w:rFonts w:ascii="Calibri" w:hAnsi="Calibri" w:cs="Calibri"/>
+          <w:sz w:val="24"/>
+          <w:szCs w:val="24"/>
+        </w:rPr>
+        <w:t>hands</w:t>
+      </w:r>
+      <w:proofErr w:type="spellEnd"/>
+      <w:r>
+        <w:rPr>
+          <w:rFonts w:ascii="Calibri" w:hAnsi="Calibri" w:cs="Calibri"/>
+          <w:sz w:val="24"/>
+          <w:szCs w:val="24"/>
+        </w:rPr>
+        <w:t xml:space="preserve"> </w:t>
+      </w:r>
+      <w:proofErr w:type="spellStart"/>
+      <w:r>
+        <w:rPr>
+          <w:rFonts w:ascii="Calibri" w:hAnsi="Calibri" w:cs="Calibri"/>
+          <w:sz w:val="24"/>
+          <w:szCs w:val="24"/>
+        </w:rPr>
+        <w:t>on</w:t>
+      </w:r>
+      <w:proofErr w:type="spellEnd"/>
+      <w:r>
+        <w:rPr>
+          <w:rFonts w:ascii="Calibri" w:hAnsi="Calibri" w:cs="Calibri"/>
+          <w:sz w:val="24"/>
+          <w:szCs w:val="24"/>
+        </w:rPr>
+        <w:t xml:space="preserve"> para poder hacer los cálculos de manera sencilla.</w:t>
+      </w:r>
+    </w:p>
+    <w:p>
+      <w:pPr>
+        <w:rPr>
+          <w:rFonts w:ascii="Calibri" w:eastAsia="Calibri" w:hAnsi="Calibri" w:cs="Calibri"/>
           <w:sz w:val="24"/>
           <w:szCs w:val="24"/>
         </w:rPr>
@@ -1600,40 +1918,6 @@
     <w:p>
       <w:pPr>
         <w:spacing w:after="160" w:line="259" w:lineRule="auto"/>
-        <w:ind w:left="360"/>
-        <w:rPr>
-          <w:rFonts w:ascii="Calibri" w:eastAsia="Calibri" w:hAnsi="Calibri" w:cs="Calibri"/>
-          <w:sz w:val="24"/>
-          <w:szCs w:val="24"/>
-        </w:rPr>
-      </w:pPr>
-    </w:p>
-    <w:p>
-      <w:pPr>
-        <w:spacing w:after="160" w:line="259" w:lineRule="auto"/>
-        <w:ind w:left="360"/>
-        <w:rPr>
-          <w:rFonts w:ascii="Calibri" w:eastAsia="Calibri" w:hAnsi="Calibri" w:cs="Calibri"/>
-          <w:sz w:val="24"/>
-          <w:szCs w:val="24"/>
-        </w:rPr>
-      </w:pPr>
-    </w:p>
-    <w:p>
-      <w:pPr>
-        <w:spacing w:after="160" w:line="259" w:lineRule="auto"/>
-        <w:ind w:left="360"/>
-        <w:rPr>
-          <w:rFonts w:ascii="Calibri" w:eastAsia="Calibri" w:hAnsi="Calibri" w:cs="Calibri"/>
-          <w:sz w:val="24"/>
-          <w:szCs w:val="24"/>
-        </w:rPr>
-      </w:pPr>
-    </w:p>
-    <w:p>
-      <w:pPr>
-        <w:spacing w:after="160" w:line="259" w:lineRule="auto"/>
-        <w:ind w:left="360"/>
         <w:rPr>
           <w:rFonts w:ascii="Calibri" w:eastAsia="Calibri" w:hAnsi="Calibri" w:cs="Calibri"/>
           <w:sz w:val="24"/>
@@ -1748,27 +2032,7 @@
             <w:szCs w:val="24"/>
             <w:u w:val="single"/>
           </w:rPr>
-          <w:t>https://ev.us.es/ultra/cours</w:t>
-        </w:r>
-        <w:r>
-          <w:rPr>
-            <w:rFonts w:ascii="Calibri" w:eastAsia="Calibri" w:hAnsi="Calibri" w:cs="Calibri"/>
-            <w:color w:val="1155CC"/>
-            <w:sz w:val="24"/>
-            <w:szCs w:val="24"/>
-            <w:u w:val="single"/>
-          </w:rPr>
-          <w:t>e</w:t>
-        </w:r>
-        <w:r>
-          <w:rPr>
-            <w:rFonts w:ascii="Calibri" w:eastAsia="Calibri" w:hAnsi="Calibri" w:cs="Calibri"/>
-            <w:color w:val="1155CC"/>
-            <w:sz w:val="24"/>
-            <w:szCs w:val="24"/>
-            <w:u w:val="single"/>
-          </w:rPr>
-          <w:t>s/_63009_1/cl/outline</w:t>
+          <w:t>https://ev.us.es/ultra/courses/_63009_1/cl/outline</w:t>
         </w:r>
       </w:hyperlink>
     </w:p>
@@ -1897,7 +2161,6 @@
       </w:rPr>
       <w:t xml:space="preserve"> de </w:t>
     </w:r>
-    <w:proofErr w:type="gramStart"/>
     <w:r>
       <w:rPr>
         <w:b/>
@@ -1907,7 +2170,6 @@
       </w:rPr>
       <w:t>Octubre</w:t>
     </w:r>
-    <w:proofErr w:type="gramEnd"/>
     <w:r>
       <w:rPr>
         <w:b/>
@@ -2420,6 +2682,7 @@
   <w:style w:type="paragraph" w:default="1" w:styleId="Normal">
     <w:name w:val="Normal"/>
     <w:qFormat/>
+    <w:rsid w:val="000F08C1"/>
   </w:style>
   <w:style w:type="paragraph" w:styleId="Ttulo1">
     <w:name w:val="heading 1"/>

</xml_diff>